<commit_message>
Add printing functionality and update README instructions
</commit_message>
<xml_diff>
--- a/src/main/resources/Ticket.docx
+++ b/src/main/resources/Ticket.docx
@@ -63,7 +63,7 @@
                                 <w:sz w:val="34"/>
                                 <w:lang w:val="en-US"/>
                               </w:rPr>
-                              <w:t>Los Olivos</w:t>
+                              <w:t>Comas</w:t>
                             </w:r>
                           </w:p>
                         </w:txbxContent>
@@ -104,7 +104,7 @@
                           <w:sz w:val="34"/>
                           <w:lang w:val="en-US"/>
                         </w:rPr>
-                        <w:t>Los Olivos</w:t>
+                        <w:t>Comas</w:t>
                       </w:r>
                     </w:p>
                   </w:txbxContent>
@@ -365,7 +365,7 @@
                                 <w:sz w:val="34"/>
                                 <w:lang w:val="en-US"/>
                               </w:rPr>
-                              <w:t>LOOP QUIET PLUS 2 BLACK</w:t>
+                              <w:t>LOOP QUIET 2 PURPLE</w:t>
                             </w:r>
                           </w:p>
                         </w:txbxContent>
@@ -403,7 +403,7 @@
                           <w:sz w:val="34"/>
                           <w:lang w:val="en-US"/>
                         </w:rPr>
-                        <w:t>LOOP QUIET PLUS 2 BLACK</w:t>
+                        <w:t>LOOP QUIET 2 PURPLE</w:t>
                       </w:r>
                     </w:p>
                   </w:txbxContent>
@@ -482,7 +482,7 @@
                                 <w:sz w:val="28"/>
                                 <w:lang w:val="en-US"/>
                               </w:rPr>
-                              <w:t>Frank Romero</w:t>
+                              <w:t>Doris Morales2</w:t>
                             </w:r>
                           </w:p>
                         </w:txbxContent>
@@ -527,7 +527,7 @@
                           <w:sz w:val="28"/>
                           <w:lang w:val="en-US"/>
                         </w:rPr>
-                        <w:t>Frank Romero</w:t>
+                        <w:t>Doris Morales2</w:t>
                       </w:r>
                     </w:p>
                   </w:txbxContent>

</xml_diff>

<commit_message>
Cambio de nombre a print-sales-ticket-noml
</commit_message>
<xml_diff>
--- a/src/main/resources/Ticket.docx
+++ b/src/main/resources/Ticket.docx
@@ -63,7 +63,7 @@
                                 <w:sz w:val="34"/>
                                 <w:lang w:val="en-US"/>
                               </w:rPr>
-                              <w:t>Comas</w:t>
+                              <w:t>ComasS</w:t>
                             </w:r>
                           </w:p>
                         </w:txbxContent>
@@ -104,7 +104,7 @@
                           <w:sz w:val="34"/>
                           <w:lang w:val="en-US"/>
                         </w:rPr>
-                        <w:t>Comas</w:t>
+                        <w:t>ComasS</w:t>
                       </w:r>
                     </w:p>
                   </w:txbxContent>
@@ -365,7 +365,7 @@
                                 <w:sz w:val="34"/>
                                 <w:lang w:val="en-US"/>
                               </w:rPr>
-                              <w:t>LOOP QUIET 2 PURPLE</w:t>
+                              <w:t>LOOP QUIET 2 PURPLES</w:t>
                             </w:r>
                           </w:p>
                         </w:txbxContent>
@@ -403,7 +403,7 @@
                           <w:sz w:val="34"/>
                           <w:lang w:val="en-US"/>
                         </w:rPr>
-                        <w:t>LOOP QUIET 2 PURPLE</w:t>
+                        <w:t>LOOP QUIET 2 PURPLES</w:t>
                       </w:r>
                     </w:p>
                   </w:txbxContent>
@@ -482,7 +482,7 @@
                                 <w:sz w:val="28"/>
                                 <w:lang w:val="en-US"/>
                               </w:rPr>
-                              <w:t>Doris Morales2</w:t>
+                              <w:t>Doris MoralesS</w:t>
                             </w:r>
                           </w:p>
                         </w:txbxContent>
@@ -527,7 +527,7 @@
                           <w:sz w:val="28"/>
                           <w:lang w:val="en-US"/>
                         </w:rPr>
-                        <w:t>Doris Morales2</w:t>
+                        <w:t>Doris MoralesS</w:t>
                       </w:r>
                     </w:p>
                   </w:txbxContent>

</xml_diff>